<commit_message>
Data analysis complete and figures made
</commit_message>
<xml_diff>
--- a/Related literature/Related attempts.docx
+++ b/Related literature/Related attempts.docx
@@ -18,7 +18,25 @@
           <w:rPr>
             <w:rStyle w:val="Hyperlink"/>
           </w:rPr>
-          <w:t>https://mlcb.github.io/mlcb2019_proceedings/papers/paper_3.pdf</w:t>
+          <w:t>https://mlcb.github.io/mlcb2019_proceedings/p</w:t>
+        </w:r>
+        <w:r>
+          <w:rPr>
+            <w:rStyle w:val="Hyperlink"/>
+          </w:rPr>
+          <w:t>a</w:t>
+        </w:r>
+        <w:r>
+          <w:rPr>
+            <w:rStyle w:val="Hyperlink"/>
+          </w:rPr>
+          <w:t>p</w:t>
+        </w:r>
+        <w:r>
+          <w:rPr>
+            <w:rStyle w:val="Hyperlink"/>
+          </w:rPr>
+          <w:t>ers/paper_3.pdf</w:t>
         </w:r>
       </w:hyperlink>
     </w:p>
@@ -31,10 +49,7 @@
         </w:numPr>
       </w:pPr>
       <w:r>
-        <w:t>They note (and this is 2019) that “</w:t>
-      </w:r>
-      <w:r>
-        <w:t>To the best of our knowledge, direct prediction of crystallization conditions from raw sequence has not been explored</w:t>
+        <w:t>They note (and this is 2019) that “To the best of our knowledge, direct prediction of crystallization conditions from raw sequence has not been explored</w:t>
       </w:r>
       <w:r>
         <w:t>,” which seems about consistent with what I’m seeing</w:t>
@@ -49,7 +64,15 @@
         </w:numPr>
       </w:pPr>
       <w:r>
-        <w:t xml:space="preserve">They also have a nice list in section 2 of related attempts that also seems pretty consistent with my research: lots of attempts to predict crystallization propensity, a few papers on pH from pI, and </w:t>
+        <w:t xml:space="preserve">They also have a nice list in section 2 of related attempts that also seems pretty consistent with my research: lots of attempts to predict crystallization propensity, a few papers on pH from </w:t>
+      </w:r>
+      <w:proofErr w:type="spellStart"/>
+      <w:r>
+        <w:t>pI</w:t>
+      </w:r>
+      <w:proofErr w:type="spellEnd"/>
+      <w:r>
+        <w:t xml:space="preserve">, and </w:t>
       </w:r>
       <w:r>
         <w:t>one paper saying it’s not possible</w:t>
@@ -99,7 +122,15 @@
         </w:numPr>
       </w:pPr>
       <w:r>
-        <w:t xml:space="preserve">Predicting crystallization pH from pI: </w:t>
+        <w:t xml:space="preserve">Predicting crystallization pH from </w:t>
+      </w:r>
+      <w:proofErr w:type="spellStart"/>
+      <w:r>
+        <w:t>pI</w:t>
+      </w:r>
+      <w:proofErr w:type="spellEnd"/>
+      <w:r>
+        <w:t xml:space="preserve">: </w:t>
       </w:r>
       <w:hyperlink r:id="rId7" w:history="1">
         <w:r>
@@ -119,11 +150,138 @@
         </w:numPr>
       </w:pPr>
       <w:r>
-        <w:t>Conclusion is that pH should be within 1 unit of pI</w:t>
-      </w:r>
-      <w:r>
-        <w:t xml:space="preserve"> (potentially within 2), so if we have a model giving predictions within 0.8 pH on average that seems about reasonble</w:t>
-      </w:r>
+        <w:t xml:space="preserve">Conclusion is that pH should be within 1 unit of </w:t>
+      </w:r>
+      <w:proofErr w:type="spellStart"/>
+      <w:r>
+        <w:t>pI</w:t>
+      </w:r>
+      <w:proofErr w:type="spellEnd"/>
+      <w:r>
+        <w:t xml:space="preserve"> (potentially within 2), so if we have a model giving predictions within 0.8 pH on average that seems about </w:t>
+      </w:r>
+      <w:r>
+        <w:t>reasonable</w:t>
+      </w:r>
+    </w:p>
+    <w:p>
+      <w:pPr>
+        <w:pStyle w:val="ListParagraph"/>
+        <w:numPr>
+          <w:ilvl w:val="0"/>
+          <w:numId w:val="2"/>
+        </w:numPr>
+      </w:pPr>
+      <w:r>
+        <w:t xml:space="preserve">Predicting crystallization conditions from small set of test proteins: </w:t>
+      </w:r>
+      <w:hyperlink r:id="rId8" w:history="1">
+        <w:r>
+          <w:rPr>
+            <w:rStyle w:val="Hyperlink"/>
+          </w:rPr>
+          <w:t>https://www.sciencedirect.com/science/article/pii/S1047847703000509</w:t>
+        </w:r>
+      </w:hyperlink>
+    </w:p>
+    <w:p>
+      <w:pPr>
+        <w:pStyle w:val="ListParagraph"/>
+        <w:numPr>
+          <w:ilvl w:val="0"/>
+          <w:numId w:val="2"/>
+        </w:numPr>
+      </w:pPr>
+      <w:r>
+        <w:t xml:space="preserve">Review article summarizing predicting conditions: </w:t>
+      </w:r>
+      <w:hyperlink r:id="rId9" w:history="1">
+        <w:r>
+          <w:rPr>
+            <w:rStyle w:val="Hyperlink"/>
+          </w:rPr>
+          <w:t>https://www.sciencedirect.com/science/article/pii/S007961070400094X</w:t>
+        </w:r>
+      </w:hyperlink>
+    </w:p>
+    <w:p>
+      <w:pPr>
+        <w:pStyle w:val="ListParagraph"/>
+        <w:numPr>
+          <w:ilvl w:val="0"/>
+          <w:numId w:val="2"/>
+        </w:numPr>
+      </w:pPr>
+      <w:r>
+        <w:t xml:space="preserve">Crystallization condition parsing from PDB: </w:t>
+      </w:r>
+      <w:hyperlink r:id="rId10" w:history="1">
+        <w:r>
+          <w:rPr>
+            <w:rStyle w:val="Hyperlink"/>
+          </w:rPr>
+          <w:t>https://www.sciencedirect.com/science/article/pii/S2666389920300246</w:t>
+        </w:r>
+      </w:hyperlink>
+    </w:p>
+    <w:p>
+      <w:pPr>
+        <w:pStyle w:val="ListParagraph"/>
+        <w:numPr>
+          <w:ilvl w:val="0"/>
+          <w:numId w:val="2"/>
+        </w:numPr>
+      </w:pPr>
+      <w:r>
+        <w:t xml:space="preserve">Change in pH based on conditions: </w:t>
+      </w:r>
+      <w:hyperlink r:id="rId11" w:history="1">
+        <w:r>
+          <w:rPr>
+            <w:rStyle w:val="Hyperlink"/>
+          </w:rPr>
+          <w:t>https://www.sciencedirect.com/science/article/pii/S2589004220304041#bib25</w:t>
+        </w:r>
+      </w:hyperlink>
+    </w:p>
+    <w:p>
+      <w:pPr>
+        <w:pStyle w:val="ListParagraph"/>
+        <w:numPr>
+          <w:ilvl w:val="0"/>
+          <w:numId w:val="2"/>
+        </w:numPr>
+      </w:pPr>
+      <w:r>
+        <w:t xml:space="preserve">pH and </w:t>
+      </w:r>
+      <w:proofErr w:type="spellStart"/>
+      <w:r>
+        <w:t>pI</w:t>
+      </w:r>
+      <w:proofErr w:type="spellEnd"/>
+      <w:r>
+        <w:t xml:space="preserve">: </w:t>
+      </w:r>
+      <w:hyperlink r:id="rId12" w:history="1">
+        <w:r>
+          <w:rPr>
+            <w:rStyle w:val="Hyperlink"/>
+          </w:rPr>
+          <w:t>https://academic.oup.com/bioinformatics/article/20/14/2162/213743</w:t>
+        </w:r>
+      </w:hyperlink>
+      <w:r>
+        <w:t xml:space="preserve">, </w:t>
+      </w:r>
+      <w:hyperlink r:id="rId13" w:history="1">
+        <w:r>
+          <w:rPr>
+            <w:rStyle w:val="Hyperlink"/>
+          </w:rPr>
+          <w:t>https://academic.oup.com/bioinformatics/article/31/9/1444/200746#supplementary-data</w:t>
+        </w:r>
+      </w:hyperlink>
       <w:bookmarkStart w:id="0" w:name="_GoBack"/>
       <w:bookmarkEnd w:id="0"/>
     </w:p>
@@ -807,6 +965,48 @@
       <w:shd w:val="clear" w:color="auto" w:fill="E1DFDD"/>
     </w:rPr>
   </w:style>
+  <w:style w:type="character" w:styleId="FollowedHyperlink">
+    <w:name w:val="FollowedHyperlink"/>
+    <w:basedOn w:val="DefaultParagraphFont"/>
+    <w:uiPriority w:val="99"/>
+    <w:semiHidden/>
+    <w:unhideWhenUsed/>
+    <w:rsid w:val="004F25DD"/>
+    <w:rPr>
+      <w:color w:val="954F72" w:themeColor="followedHyperlink"/>
+      <w:u w:val="single"/>
+    </w:rPr>
+  </w:style>
+  <w:style w:type="paragraph" w:styleId="BalloonText">
+    <w:name w:val="Balloon Text"/>
+    <w:basedOn w:val="Normal"/>
+    <w:link w:val="BalloonTextChar"/>
+    <w:uiPriority w:val="99"/>
+    <w:semiHidden/>
+    <w:unhideWhenUsed/>
+    <w:rsid w:val="004F25DD"/>
+    <w:pPr>
+      <w:spacing w:after="0" w:line="240" w:lineRule="auto"/>
+    </w:pPr>
+    <w:rPr>
+      <w:rFonts w:ascii="Segoe UI" w:hAnsi="Segoe UI" w:cs="Segoe UI"/>
+      <w:sz w:val="18"/>
+      <w:szCs w:val="18"/>
+    </w:rPr>
+  </w:style>
+  <w:style w:type="character" w:customStyle="1" w:styleId="BalloonTextChar">
+    <w:name w:val="Balloon Text Char"/>
+    <w:basedOn w:val="DefaultParagraphFont"/>
+    <w:link w:val="BalloonText"/>
+    <w:uiPriority w:val="99"/>
+    <w:semiHidden/>
+    <w:rsid w:val="004F25DD"/>
+    <w:rPr>
+      <w:rFonts w:ascii="Segoe UI" w:hAnsi="Segoe UI" w:cs="Segoe UI"/>
+      <w:sz w:val="18"/>
+      <w:szCs w:val="18"/>
+    </w:rPr>
+  </w:style>
 </w:styles>
 </file>
 

</xml_diff>